<commit_message>
Done with assignment 2. Report is done.
</commit_message>
<xml_diff>
--- a/Assignment 2/Assignment 2 Report.docx
+++ b/Assignment 2/Assignment 2 Report.docx
@@ -1,6 +1,6 @@
 
 <file path=word/document.xml><?xml version="1.0" encoding="utf-8"?>
-<w:document xmlns:wpc="http://schemas.microsoft.com/office/word/2010/wordprocessingCanvas" xmlns:mc="http://schemas.openxmlformats.org/markup-compatibility/2006" xmlns:o="urn:schemas-microsoft-com:office:office" xmlns:r="http://schemas.openxmlformats.org/officeDocument/2006/relationships" xmlns:m="http://schemas.openxmlformats.org/officeDocument/2006/math" xmlns:v="urn:schemas-microsoft-com:vml" xmlns:wp14="http://schemas.microsoft.com/office/word/2010/wordprocessingDrawing" xmlns:wp="http://schemas.openxmlformats.org/drawingml/2006/wordprocessingDrawing" xmlns:w10="urn:schemas-microsoft-com:office:word" xmlns:w="http://schemas.openxmlformats.org/wordprocessingml/2006/main" xmlns:w14="http://schemas.microsoft.com/office/word/2010/wordml" xmlns:wpg="http://schemas.microsoft.com/office/word/2010/wordprocessingGroup" xmlns:wpi="http://schemas.microsoft.com/office/word/2010/wordprocessingInk" xmlns:wne="http://schemas.microsoft.com/office/word/2006/wordml" xmlns:wps="http://schemas.microsoft.com/office/word/2010/wordprocessingShape" mc:Ignorable="w14 wp14">
+<w:document xmlns:ve="http://schemas.openxmlformats.org/markup-compatibility/2006" xmlns:o="urn:schemas-microsoft-com:office:office" xmlns:r="http://schemas.openxmlformats.org/officeDocument/2006/relationships" xmlns:m="http://schemas.openxmlformats.org/officeDocument/2006/math" xmlns:v="urn:schemas-microsoft-com:vml" xmlns:wp="http://schemas.openxmlformats.org/drawingml/2006/wordprocessingDrawing" xmlns:w10="urn:schemas-microsoft-com:office:word" xmlns:w="http://schemas.openxmlformats.org/wordprocessingml/2006/main" xmlns:wne="http://schemas.microsoft.com/office/word/2006/wordml">
   <w:body>
     <w:p>
       <w:pPr>
@@ -44,7 +44,7 @@
           <w:insideH w:val="none" w:sz="0" w:space="0" w:color="auto"/>
           <w:insideV w:val="none" w:sz="0" w:space="0" w:color="auto"/>
         </w:tblBorders>
-        <w:tblLook w:val="04A0" w:firstRow="1" w:lastRow="0" w:firstColumn="1" w:lastColumn="0" w:noHBand="0" w:noVBand="1"/>
+        <w:tblLook w:val="04A0"/>
       </w:tblPr>
       <w:tblGrid>
         <w:gridCol w:w="3192"/>
@@ -59,8 +59,8 @@
           <w:p>
             <w:pPr>
               <w:rPr>
+                <w:oMath/>
                 <w:rFonts w:ascii="Cambria Math" w:hAnsi="Cambria Math"/>
-                <w:oMath/>
               </w:rPr>
             </w:pPr>
             <m:oMathPara>
@@ -72,13 +72,7 @@
                   <w:rPr>
                     <w:rFonts w:ascii="Cambria Math" w:hAnsi="Cambria Math"/>
                   </w:rPr>
-                  <m:t>X</m:t>
-                </m:r>
-                <m:r>
-                  <w:rPr>
-                    <w:rFonts w:ascii="Cambria Math" w:hAnsi="Cambria Math"/>
-                  </w:rPr>
-                  <m:t xml:space="preserve">’ = </m:t>
+                  <m:t xml:space="preserve">X’ = </m:t>
                 </m:r>
                 <m:acc>
                   <m:accPr>
@@ -102,19 +96,7 @@
                   <w:rPr>
                     <w:rFonts w:ascii="Cambria Math" w:hAnsi="Cambria Math"/>
                   </w:rPr>
-                  <m:t xml:space="preserve"> + </m:t>
-                </m:r>
-                <m:r>
-                  <w:rPr>
-                    <w:rFonts w:ascii="Cambria Math" w:hAnsi="Cambria Math"/>
-                  </w:rPr>
-                  <m:t>α</m:t>
-                </m:r>
-                <m:r>
-                  <w:rPr>
-                    <w:rFonts w:ascii="Cambria Math" w:hAnsi="Cambria Math"/>
-                  </w:rPr>
-                  <m:t xml:space="preserve"> * </m:t>
+                  <m:t xml:space="preserve"> + α * </m:t>
                 </m:r>
                 <m:d>
                   <m:dPr>
@@ -311,7 +293,7 @@
           <w:insideH w:val="none" w:sz="0" w:space="0" w:color="auto"/>
           <w:insideV w:val="none" w:sz="0" w:space="0" w:color="auto"/>
         </w:tblBorders>
-        <w:tblLook w:val="04A0" w:firstRow="1" w:lastRow="0" w:firstColumn="1" w:lastColumn="0" w:noHBand="0" w:noVBand="1"/>
+        <w:tblLook w:val="04A0"/>
       </w:tblPr>
       <w:tblGrid>
         <w:gridCol w:w="3192"/>
@@ -326,8 +308,8 @@
           <w:p>
             <w:pPr>
               <w:rPr>
+                <w:oMath/>
                 <w:rFonts w:ascii="Cambria Math" w:hAnsi="Cambria Math"/>
-                <w:oMath/>
               </w:rPr>
             </w:pPr>
             <m:oMathPara>
@@ -515,7 +497,7 @@
           <w:insideH w:val="none" w:sz="0" w:space="0" w:color="auto"/>
           <w:insideV w:val="none" w:sz="0" w:space="0" w:color="auto"/>
         </w:tblBorders>
-        <w:tblLook w:val="04A0" w:firstRow="1" w:lastRow="0" w:firstColumn="1" w:lastColumn="0" w:noHBand="0" w:noVBand="1"/>
+        <w:tblLook w:val="04A0"/>
       </w:tblPr>
       <w:tblGrid>
         <w:gridCol w:w="3192"/>
@@ -684,7 +666,14 @@
         <w:rPr>
           <w:i/>
         </w:rPr>
-        <w:t>r is the radius of influence, as a function of an initial radius r</w:t>
+        <w:t xml:space="preserve">r is the radius of influence, as a function of an initial radius </w:t>
+      </w:r>
+      <w:proofErr w:type="spellStart"/>
+      <w:r>
+        <w:rPr>
+          <w:i/>
+        </w:rPr>
+        <w:t>r</w:t>
       </w:r>
       <w:r>
         <w:rPr>
@@ -693,6 +682,7 @@
         </w:rPr>
         <w:t>init</w:t>
       </w:r>
+      <w:proofErr w:type="spellEnd"/>
       <w:r>
         <w:rPr>
           <w:i/>
@@ -725,7 +715,7 @@
           <w:insideH w:val="none" w:sz="0" w:space="0" w:color="auto"/>
           <w:insideV w:val="none" w:sz="0" w:space="0" w:color="auto"/>
         </w:tblBorders>
-        <w:tblLook w:val="04A0" w:firstRow="1" w:lastRow="0" w:firstColumn="1" w:lastColumn="0" w:noHBand="0" w:noVBand="1"/>
+        <w:tblLook w:val="04A0"/>
       </w:tblPr>
       <w:tblGrid>
         <w:gridCol w:w="3192"/>
@@ -1002,6 +992,7 @@
         </w:rPr>
         <w:t xml:space="preserve"> is the influence coefficient, as a function of initial coefficient </w:t>
       </w:r>
+      <w:proofErr w:type="spellStart"/>
       <w:r>
         <w:rPr>
           <w:rFonts w:cstheme="minorHAnsi"/>
@@ -1016,12 +1007,14 @@
         </w:rPr>
         <w:t>init</w:t>
       </w:r>
+      <w:proofErr w:type="spellEnd"/>
       <w:r>
         <w:rPr>
           <w:i/>
         </w:rPr>
         <w:t xml:space="preserve">, a time constant </w:t>
       </w:r>
+      <w:proofErr w:type="spellStart"/>
       <w:r>
         <w:rPr>
           <w:rFonts w:cstheme="minorHAnsi"/>
@@ -1037,6 +1030,7 @@
         </w:rPr>
         <w:t>α</w:t>
       </w:r>
+      <w:proofErr w:type="spellEnd"/>
       <w:r>
         <w:rPr>
           <w:i/>
@@ -1086,7 +1080,7 @@
         </w:rPr>
         <w:lastRenderedPageBreak/>
         <w:drawing>
-          <wp:inline distT="0" distB="0" distL="0" distR="0" wp14:anchorId="65F5A1C8" wp14:editId="1B4C64B4">
+          <wp:inline distT="0" distB="0" distL="0" distR="0">
             <wp:extent cx="3902367" cy="3000375"/>
             <wp:effectExtent l="0" t="0" r="3175" b="0"/>
             <wp:docPr id="2" name="Picture 2" descr="C:\Users\Ed\Documents\EECS 484\Assignment 2\captures\initial radius too low (r=1).PNG"/>
@@ -1103,10 +1097,10 @@
                     </pic:cNvPicPr>
                   </pic:nvPicPr>
                   <pic:blipFill>
-                    <a:blip r:embed="rId7" cstate="print">
+                    <a:blip r:embed="rId6" cstate="print">
                       <a:extLst>
                         <a:ext uri="{28A0092B-C50C-407E-A947-70E740481C1C}">
-                          <a14:useLocalDpi xmlns:a14="http://schemas.microsoft.com/office/drawing/2010/main" val="0"/>
+                          <a14:useLocalDpi xmlns:a14="http://schemas.microsoft.com/office/drawing/2010/main" xmlns:wps="http://schemas.microsoft.com/office/word/2010/wordprocessingShape" xmlns:wpi="http://schemas.microsoft.com/office/word/2010/wordprocessingInk" xmlns:wpg="http://schemas.microsoft.com/office/word/2010/wordprocessingGroup" xmlns:w14="http://schemas.microsoft.com/office/word/2010/wordml" xmlns:w="http://schemas.openxmlformats.org/wordprocessingml/2006/main" xmlns:w10="urn:schemas-microsoft-com:office:word" xmlns:wp14="http://schemas.microsoft.com/office/word/2010/wordprocessingDrawing" xmlns:v="urn:schemas-microsoft-com:vml" xmlns:o="urn:schemas-microsoft-com:office:office" xmlns:mc="http://schemas.openxmlformats.org/markup-compatibility/2006" xmlns:wpc="http://schemas.microsoft.com/office/word/2010/wordprocessingCanvas" xmlns="" val="0"/>
                         </a:ext>
                       </a:extLst>
                     </a:blip>
@@ -1220,10 +1214,10 @@
                     </pic:cNvPicPr>
                   </pic:nvPicPr>
                   <pic:blipFill>
-                    <a:blip r:embed="rId8" cstate="print">
+                    <a:blip r:embed="rId7" cstate="print">
                       <a:extLst>
                         <a:ext uri="{28A0092B-C50C-407E-A947-70E740481C1C}">
-                          <a14:useLocalDpi xmlns:a14="http://schemas.microsoft.com/office/drawing/2010/main" val="0"/>
+                          <a14:useLocalDpi xmlns:a14="http://schemas.microsoft.com/office/drawing/2010/main" xmlns:wps="http://schemas.microsoft.com/office/word/2010/wordprocessingShape" xmlns:wpi="http://schemas.microsoft.com/office/word/2010/wordprocessingInk" xmlns:wpg="http://schemas.microsoft.com/office/word/2010/wordprocessingGroup" xmlns:w14="http://schemas.microsoft.com/office/word/2010/wordml" xmlns:w="http://schemas.openxmlformats.org/wordprocessingml/2006/main" xmlns:w10="urn:schemas-microsoft-com:office:word" xmlns:wp14="http://schemas.microsoft.com/office/word/2010/wordprocessingDrawing" xmlns:v="urn:schemas-microsoft-com:vml" xmlns:o="urn:schemas-microsoft-com:office:office" xmlns:mc="http://schemas.openxmlformats.org/markup-compatibility/2006" xmlns:wpc="http://schemas.microsoft.com/office/word/2010/wordprocessingCanvas" xmlns="" val="0"/>
                         </a:ext>
                       </a:extLst>
                     </a:blip>
@@ -1275,7 +1269,14 @@
         <w:rPr>
           <w:i/>
         </w:rPr>
-        <w:t>50,000 iterations using r</w:t>
+        <w:t xml:space="preserve">50,000 iterations using </w:t>
+      </w:r>
+      <w:proofErr w:type="spellStart"/>
+      <w:r>
+        <w:rPr>
+          <w:i/>
+        </w:rPr>
+        <w:t>r</w:t>
       </w:r>
       <w:r>
         <w:rPr>
@@ -1284,11 +1285,19 @@
         </w:rPr>
         <w:t>init</w:t>
       </w:r>
-      <w:r>
-        <w:rPr>
-          <w:i/>
-        </w:rPr>
-        <w:t>=2, t</w:t>
+      <w:proofErr w:type="spellEnd"/>
+      <w:r>
+        <w:rPr>
+          <w:i/>
+        </w:rPr>
+        <w:t xml:space="preserve">=2, </w:t>
+      </w:r>
+      <w:proofErr w:type="spellStart"/>
+      <w:r>
+        <w:rPr>
+          <w:i/>
+        </w:rPr>
+        <w:t>t</w:t>
       </w:r>
       <w:r>
         <w:rPr>
@@ -1297,12 +1306,14 @@
         </w:rPr>
         <w:t>r</w:t>
       </w:r>
+      <w:proofErr w:type="spellEnd"/>
       <w:r>
         <w:rPr>
           <w:i/>
         </w:rPr>
         <w:t xml:space="preserve">= 16000, </w:t>
       </w:r>
+      <w:proofErr w:type="spellStart"/>
       <w:r>
         <w:rPr>
           <w:rFonts w:cstheme="minorHAnsi"/>
@@ -1317,12 +1328,14 @@
         </w:rPr>
         <w:t>init</w:t>
       </w:r>
+      <w:proofErr w:type="spellEnd"/>
       <w:r>
         <w:rPr>
           <w:i/>
         </w:rPr>
         <w:t xml:space="preserve">= .3, </w:t>
       </w:r>
+      <w:proofErr w:type="spellStart"/>
       <w:r>
         <w:rPr>
           <w:rFonts w:cstheme="minorHAnsi"/>
@@ -1338,6 +1351,7 @@
         </w:rPr>
         <w:t>α</w:t>
       </w:r>
+      <w:proofErr w:type="spellEnd"/>
       <w:r>
         <w:rPr>
           <w:i/>
@@ -1365,7 +1379,7 @@
           <w:noProof/>
         </w:rPr>
         <w:drawing>
-          <wp:inline distT="0" distB="0" distL="0" distR="0" wp14:anchorId="59260AAE" wp14:editId="23748F5A">
+          <wp:inline distT="0" distB="0" distL="0" distR="0">
             <wp:extent cx="4041210" cy="3314700"/>
             <wp:effectExtent l="0" t="0" r="0" b="0"/>
             <wp:docPr id="4" name="Picture 4" descr="C:\Users\Ed\Documents\EECS 484\Assignment 2\captures\r3t16600a.2t10000.PNG"/>
@@ -1382,10 +1396,10 @@
                     </pic:cNvPicPr>
                   </pic:nvPicPr>
                   <pic:blipFill>
-                    <a:blip r:embed="rId9" cstate="print">
+                    <a:blip r:embed="rId8" cstate="print">
                       <a:extLst>
                         <a:ext uri="{28A0092B-C50C-407E-A947-70E740481C1C}">
-                          <a14:useLocalDpi xmlns:a14="http://schemas.microsoft.com/office/drawing/2010/main" val="0"/>
+                          <a14:useLocalDpi xmlns:a14="http://schemas.microsoft.com/office/drawing/2010/main" xmlns:wps="http://schemas.microsoft.com/office/word/2010/wordprocessingShape" xmlns:wpi="http://schemas.microsoft.com/office/word/2010/wordprocessingInk" xmlns:wpg="http://schemas.microsoft.com/office/word/2010/wordprocessingGroup" xmlns:w14="http://schemas.microsoft.com/office/word/2010/wordml" xmlns:w="http://schemas.openxmlformats.org/wordprocessingml/2006/main" xmlns:w10="urn:schemas-microsoft-com:office:word" xmlns:wp14="http://schemas.microsoft.com/office/word/2010/wordprocessingDrawing" xmlns:v="urn:schemas-microsoft-com:vml" xmlns:o="urn:schemas-microsoft-com:office:office" xmlns:mc="http://schemas.openxmlformats.org/markup-compatibility/2006" xmlns:wpc="http://schemas.microsoft.com/office/word/2010/wordprocessingCanvas" xmlns="" val="0"/>
                         </a:ext>
                       </a:extLst>
                     </a:blip>
@@ -1427,6 +1441,7 @@
         </w:rPr>
         <w:t xml:space="preserve">Figure 3: Clustering results after 50,000 iterations using </w:t>
       </w:r>
+      <w:proofErr w:type="spellStart"/>
       <w:r>
         <w:rPr>
           <w:i/>
@@ -1440,6 +1455,7 @@
         </w:rPr>
         <w:t>init</w:t>
       </w:r>
+      <w:proofErr w:type="spellEnd"/>
       <w:r>
         <w:rPr>
           <w:i/>
@@ -1456,7 +1472,14 @@
         <w:rPr>
           <w:i/>
         </w:rPr>
-        <w:t>, t</w:t>
+        <w:t xml:space="preserve">, </w:t>
+      </w:r>
+      <w:proofErr w:type="spellStart"/>
+      <w:r>
+        <w:rPr>
+          <w:i/>
+        </w:rPr>
+        <w:t>t</w:t>
       </w:r>
       <w:r>
         <w:rPr>
@@ -1465,6 +1488,7 @@
         </w:rPr>
         <w:t>r</w:t>
       </w:r>
+      <w:proofErr w:type="spellEnd"/>
       <w:r>
         <w:rPr>
           <w:i/>
@@ -1483,6 +1507,7 @@
         </w:rPr>
         <w:t xml:space="preserve">00, </w:t>
       </w:r>
+      <w:proofErr w:type="spellStart"/>
       <w:r>
         <w:rPr>
           <w:rFonts w:cstheme="minorHAnsi"/>
@@ -1497,6 +1522,7 @@
         </w:rPr>
         <w:t>init</w:t>
       </w:r>
+      <w:proofErr w:type="spellEnd"/>
       <w:r>
         <w:rPr>
           <w:i/>
@@ -1515,6 +1541,7 @@
         </w:rPr>
         <w:t xml:space="preserve">, </w:t>
       </w:r>
+      <w:proofErr w:type="spellStart"/>
       <w:r>
         <w:rPr>
           <w:rFonts w:cstheme="minorHAnsi"/>
@@ -1530,6 +1557,7 @@
         </w:rPr>
         <w:t>α</w:t>
       </w:r>
+      <w:proofErr w:type="spellEnd"/>
       <w:r>
         <w:rPr>
           <w:i/>
@@ -1562,26 +1590,365 @@
       <w:r>
         <w:t>Two interesting effects that I noticed were that the output was arbitrarily rotated from the original. The clustering algorithm has no concept of how to orient the clusters, as long as the shapes are the same, so the orientation is entirely decided by the random seeding.</w:t>
       </w:r>
+    </w:p>
+    <w:p>
+      <w:r>
+        <w:t>Also interesting was the fact that changing the number of output clusters from 6x6 to 8x8 had little to no effect on the quality of the results. Although we are using the algorithm here for ordering, it is in fact a clustering algorithm, so the number of features in the pattern need not be the same as the number of clusters.</w:t>
+      </w:r>
+      <w:bookmarkStart w:id="0" w:name="_GoBack"/>
+      <w:bookmarkEnd w:id="0"/>
     </w:p>
     <w:p>
       <w:pPr>
-        <w:rPr>
-          <w:rFonts w:asciiTheme="majorHAnsi" w:eastAsiaTheme="majorEastAsia" w:hAnsiTheme="majorHAnsi" w:cstheme="majorBidi"/>
-          <w:b/>
-          <w:bCs/>
-          <w:color w:val="4F81BD" w:themeColor="accent1"/>
-          <w:sz w:val="26"/>
-          <w:szCs w:val="26"/>
-        </w:rPr>
+        <w:pStyle w:val="Heading2"/>
       </w:pPr>
       <w:r>
-        <w:t>Also interesting was the fact that changing the number of output clusters from 6x6 to 8x8 had little to no effect on the quality of the results. Although we are using the algorithm here for ordering, it is in fact a clustering algorithm, so the number of features in the pattern need not be the same as the number of clusters.</w:t>
-      </w:r>
-      <w:bookmarkStart w:id="0" w:name="_GoBack"/>
-      <w:bookmarkEnd w:id="0"/>
+        <w:t>Appendix: Results of Running Algorithm for 100,000 Iterations</w:t>
+      </w:r>
+    </w:p>
+    <w:tbl>
+      <w:tblPr>
+        <w:tblStyle w:val="TableGrid"/>
+        <w:tblW w:w="0" w:type="auto"/>
+        <w:jc w:val="center"/>
+        <w:tblLook w:val="04A0"/>
+      </w:tblPr>
+      <w:tblGrid>
+        <w:gridCol w:w="1908"/>
+        <w:gridCol w:w="1530"/>
+      </w:tblGrid>
+      <w:tr>
+        <w:trPr>
+          <w:jc w:val="center"/>
+        </w:trPr>
+        <w:tc>
+          <w:tcPr>
+            <w:tcW w:w="1908" w:type="dxa"/>
+          </w:tcPr>
+          <w:p>
+            <w:pPr>
+              <w:rPr>
+                <w:b/>
+              </w:rPr>
+            </w:pPr>
+            <w:r>
+              <w:rPr>
+                <w:b/>
+              </w:rPr>
+              <w:t>Parameter</w:t>
+            </w:r>
+          </w:p>
+        </w:tc>
+        <w:tc>
+          <w:tcPr>
+            <w:tcW w:w="1530" w:type="dxa"/>
+          </w:tcPr>
+          <w:p>
+            <w:pPr>
+              <w:rPr>
+                <w:b/>
+              </w:rPr>
+            </w:pPr>
+            <w:r>
+              <w:rPr>
+                <w:b/>
+              </w:rPr>
+              <w:t>Value</w:t>
+            </w:r>
+          </w:p>
+        </w:tc>
+      </w:tr>
+      <w:tr>
+        <w:trPr>
+          <w:jc w:val="center"/>
+        </w:trPr>
+        <w:tc>
+          <w:tcPr>
+            <w:tcW w:w="1908" w:type="dxa"/>
+          </w:tcPr>
+          <w:p>
+            <w:r>
+              <w:t>Clusters</w:t>
+            </w:r>
+          </w:p>
+        </w:tc>
+        <w:tc>
+          <w:tcPr>
+            <w:tcW w:w="1530" w:type="dxa"/>
+          </w:tcPr>
+          <w:p>
+            <w:r>
+              <w:t>6x6</w:t>
+            </w:r>
+          </w:p>
+        </w:tc>
+      </w:tr>
+      <w:tr>
+        <w:trPr>
+          <w:jc w:val="center"/>
+        </w:trPr>
+        <w:tc>
+          <w:tcPr>
+            <w:tcW w:w="1908" w:type="dxa"/>
+          </w:tcPr>
+          <w:p>
+            <w:proofErr w:type="spellStart"/>
+            <w:r>
+              <w:t>Radius_init</w:t>
+            </w:r>
+            <w:proofErr w:type="spellEnd"/>
+          </w:p>
+        </w:tc>
+        <w:tc>
+          <w:tcPr>
+            <w:tcW w:w="1530" w:type="dxa"/>
+          </w:tcPr>
+          <w:p>
+            <w:r>
+              <w:t>3</w:t>
+            </w:r>
+          </w:p>
+        </w:tc>
+      </w:tr>
+      <w:tr>
+        <w:trPr>
+          <w:jc w:val="center"/>
+        </w:trPr>
+        <w:tc>
+          <w:tcPr>
+            <w:tcW w:w="1908" w:type="dxa"/>
+          </w:tcPr>
+          <w:p>
+            <w:proofErr w:type="spellStart"/>
+            <w:r>
+              <w:t>Tau_r</w:t>
+            </w:r>
+            <w:proofErr w:type="spellEnd"/>
+          </w:p>
+        </w:tc>
+        <w:tc>
+          <w:tcPr>
+            <w:tcW w:w="1530" w:type="dxa"/>
+          </w:tcPr>
+          <w:p>
+            <w:r>
+              <w:t>16600</w:t>
+            </w:r>
+          </w:p>
+        </w:tc>
+      </w:tr>
+      <w:tr>
+        <w:trPr>
+          <w:jc w:val="center"/>
+        </w:trPr>
+        <w:tc>
+          <w:tcPr>
+            <w:tcW w:w="1908" w:type="dxa"/>
+          </w:tcPr>
+          <w:p>
+            <w:proofErr w:type="spellStart"/>
+            <w:r>
+              <w:t>Alpha_init</w:t>
+            </w:r>
+            <w:proofErr w:type="spellEnd"/>
+          </w:p>
+        </w:tc>
+        <w:tc>
+          <w:tcPr>
+            <w:tcW w:w="1530" w:type="dxa"/>
+          </w:tcPr>
+          <w:p>
+            <w:r>
+              <w:t>.2</w:t>
+            </w:r>
+          </w:p>
+        </w:tc>
+      </w:tr>
+      <w:tr>
+        <w:trPr>
+          <w:jc w:val="center"/>
+        </w:trPr>
+        <w:tc>
+          <w:tcPr>
+            <w:tcW w:w="1908" w:type="dxa"/>
+          </w:tcPr>
+          <w:p>
+            <w:proofErr w:type="spellStart"/>
+            <w:r>
+              <w:t>Tau_a</w:t>
+            </w:r>
+            <w:proofErr w:type="spellEnd"/>
+          </w:p>
+        </w:tc>
+        <w:tc>
+          <w:tcPr>
+            <w:tcW w:w="1530" w:type="dxa"/>
+          </w:tcPr>
+          <w:p>
+            <w:r>
+              <w:t>50000</w:t>
+            </w:r>
+          </w:p>
+        </w:tc>
+      </w:tr>
+    </w:tbl>
+    <w:p>
+      <w:pPr>
+        <w:jc w:val="center"/>
+      </w:pPr>
+      <w:r>
+        <w:rPr>
+          <w:noProof/>
+        </w:rPr>
+        <w:drawing>
+          <wp:inline distT="0" distB="0" distL="0" distR="0">
+            <wp:extent cx="2926080" cy="2194560"/>
+            <wp:effectExtent l="19050" t="0" r="7620" b="0"/>
+            <wp:docPr id="1" name="Picture 1" descr="C:\Users\Edward\Documents\EECS 484\Assignment 2\captures\Final I Pattern.png"/>
+            <wp:cNvGraphicFramePr>
+              <a:graphicFrameLocks xmlns:a="http://schemas.openxmlformats.org/drawingml/2006/main" noChangeAspect="1"/>
+            </wp:cNvGraphicFramePr>
+            <a:graphic xmlns:a="http://schemas.openxmlformats.org/drawingml/2006/main">
+              <a:graphicData uri="http://schemas.openxmlformats.org/drawingml/2006/picture">
+                <pic:pic xmlns:pic="http://schemas.openxmlformats.org/drawingml/2006/picture">
+                  <pic:nvPicPr>
+                    <pic:cNvPr id="0" name="Picture 1" descr="C:\Users\Edward\Documents\EECS 484\Assignment 2\captures\Final I Pattern.png"/>
+                    <pic:cNvPicPr>
+                      <a:picLocks noChangeAspect="1" noChangeArrowheads="1"/>
+                    </pic:cNvPicPr>
+                  </pic:nvPicPr>
+                  <pic:blipFill>
+                    <a:blip r:embed="rId9" cstate="print"/>
+                    <a:srcRect/>
+                    <a:stretch>
+                      <a:fillRect/>
+                    </a:stretch>
+                  </pic:blipFill>
+                  <pic:spPr bwMode="auto">
+                    <a:xfrm>
+                      <a:off x="0" y="0"/>
+                      <a:ext cx="2926080" cy="2194560"/>
+                    </a:xfrm>
+                    <a:prstGeom prst="rect">
+                      <a:avLst/>
+                    </a:prstGeom>
+                    <a:noFill/>
+                    <a:ln w="9525">
+                      <a:noFill/>
+                      <a:miter lim="800000"/>
+                      <a:headEnd/>
+                      <a:tailEnd/>
+                    </a:ln>
+                  </pic:spPr>
+                </pic:pic>
+              </a:graphicData>
+            </a:graphic>
+          </wp:inline>
+        </w:drawing>
+      </w:r>
+      <w:r>
+        <w:rPr>
+          <w:noProof/>
+        </w:rPr>
+        <w:drawing>
+          <wp:inline distT="0" distB="0" distL="0" distR="0">
+            <wp:extent cx="2926080" cy="2194560"/>
+            <wp:effectExtent l="19050" t="0" r="7620" b="0"/>
+            <wp:docPr id="5" name="Picture 2" descr="C:\Users\Edward\Documents\EECS 484\Assignment 2\captures\Final X Pattern.png"/>
+            <wp:cNvGraphicFramePr>
+              <a:graphicFrameLocks xmlns:a="http://schemas.openxmlformats.org/drawingml/2006/main" noChangeAspect="1"/>
+            </wp:cNvGraphicFramePr>
+            <a:graphic xmlns:a="http://schemas.openxmlformats.org/drawingml/2006/main">
+              <a:graphicData uri="http://schemas.openxmlformats.org/drawingml/2006/picture">
+                <pic:pic xmlns:pic="http://schemas.openxmlformats.org/drawingml/2006/picture">
+                  <pic:nvPicPr>
+                    <pic:cNvPr id="0" name="Picture 2" descr="C:\Users\Edward\Documents\EECS 484\Assignment 2\captures\Final X Pattern.png"/>
+                    <pic:cNvPicPr>
+                      <a:picLocks noChangeAspect="1" noChangeArrowheads="1"/>
+                    </pic:cNvPicPr>
+                  </pic:nvPicPr>
+                  <pic:blipFill>
+                    <a:blip r:embed="rId10" cstate="print"/>
+                    <a:srcRect/>
+                    <a:stretch>
+                      <a:fillRect/>
+                    </a:stretch>
+                  </pic:blipFill>
+                  <pic:spPr bwMode="auto">
+                    <a:xfrm>
+                      <a:off x="0" y="0"/>
+                      <a:ext cx="2926080" cy="2194560"/>
+                    </a:xfrm>
+                    <a:prstGeom prst="rect">
+                      <a:avLst/>
+                    </a:prstGeom>
+                    <a:noFill/>
+                    <a:ln w="9525">
+                      <a:noFill/>
+                      <a:miter lim="800000"/>
+                      <a:headEnd/>
+                      <a:tailEnd/>
+                    </a:ln>
+                  </pic:spPr>
+                </pic:pic>
+              </a:graphicData>
+            </a:graphic>
+          </wp:inline>
+        </w:drawing>
+      </w:r>
+      <w:r>
+        <w:rPr>
+          <w:noProof/>
+        </w:rPr>
+        <w:drawing>
+          <wp:inline distT="0" distB="0" distL="0" distR="0">
+            <wp:extent cx="2926080" cy="2192827"/>
+            <wp:effectExtent l="19050" t="0" r="7620" b="0"/>
+            <wp:docPr id="6" name="Picture 3" descr="C:\Users\Edward\Documents\EECS 484\Assignment 2\captures\Final H Pattern.png"/>
+            <wp:cNvGraphicFramePr>
+              <a:graphicFrameLocks xmlns:a="http://schemas.openxmlformats.org/drawingml/2006/main" noChangeAspect="1"/>
+            </wp:cNvGraphicFramePr>
+            <a:graphic xmlns:a="http://schemas.openxmlformats.org/drawingml/2006/main">
+              <a:graphicData uri="http://schemas.openxmlformats.org/drawingml/2006/picture">
+                <pic:pic xmlns:pic="http://schemas.openxmlformats.org/drawingml/2006/picture">
+                  <pic:nvPicPr>
+                    <pic:cNvPr id="0" name="Picture 3" descr="C:\Users\Edward\Documents\EECS 484\Assignment 2\captures\Final H Pattern.png"/>
+                    <pic:cNvPicPr>
+                      <a:picLocks noChangeAspect="1" noChangeArrowheads="1"/>
+                    </pic:cNvPicPr>
+                  </pic:nvPicPr>
+                  <pic:blipFill>
+                    <a:blip r:embed="rId11" cstate="print"/>
+                    <a:srcRect/>
+                    <a:stretch>
+                      <a:fillRect/>
+                    </a:stretch>
+                  </pic:blipFill>
+                  <pic:spPr bwMode="auto">
+                    <a:xfrm>
+                      <a:off x="0" y="0"/>
+                      <a:ext cx="2926080" cy="2192827"/>
+                    </a:xfrm>
+                    <a:prstGeom prst="rect">
+                      <a:avLst/>
+                    </a:prstGeom>
+                    <a:noFill/>
+                    <a:ln w="9525">
+                      <a:noFill/>
+                      <a:miter lim="800000"/>
+                      <a:headEnd/>
+                      <a:tailEnd/>
+                    </a:ln>
+                  </pic:spPr>
+                </pic:pic>
+              </a:graphicData>
+            </a:graphic>
+          </wp:inline>
+        </w:drawing>
+      </w:r>
     </w:p>
     <w:sectPr>
-      <w:headerReference w:type="default" r:id="rId10"/>
+      <w:headerReference w:type="default" r:id="rId12"/>
       <w:pgSz w:w="12240" w:h="15840"/>
       <w:pgMar w:top="1440" w:right="1440" w:bottom="1440" w:left="1440" w:header="720" w:footer="720" w:gutter="0"/>
       <w:cols w:space="720"/>
@@ -1592,7 +1959,7 @@
 </file>
 
 <file path=word/endnotes.xml><?xml version="1.0" encoding="utf-8"?>
-<w:endnotes xmlns:wpc="http://schemas.microsoft.com/office/word/2010/wordprocessingCanvas" xmlns:mc="http://schemas.openxmlformats.org/markup-compatibility/2006" xmlns:o="urn:schemas-microsoft-com:office:office" xmlns:r="http://schemas.openxmlformats.org/officeDocument/2006/relationships" xmlns:m="http://schemas.openxmlformats.org/officeDocument/2006/math" xmlns:v="urn:schemas-microsoft-com:vml" xmlns:wp14="http://schemas.microsoft.com/office/word/2010/wordprocessingDrawing" xmlns:wp="http://schemas.openxmlformats.org/drawingml/2006/wordprocessingDrawing" xmlns:w10="urn:schemas-microsoft-com:office:word" xmlns:w="http://schemas.openxmlformats.org/wordprocessingml/2006/main" xmlns:w14="http://schemas.microsoft.com/office/word/2010/wordml" xmlns:wpg="http://schemas.microsoft.com/office/word/2010/wordprocessingGroup" xmlns:wpi="http://schemas.microsoft.com/office/word/2010/wordprocessingInk" xmlns:wne="http://schemas.microsoft.com/office/word/2006/wordml" xmlns:wps="http://schemas.microsoft.com/office/word/2010/wordprocessingShape" mc:Ignorable="w14 wp14">
+<w:endnotes xmlns:ve="http://schemas.openxmlformats.org/markup-compatibility/2006" xmlns:o="urn:schemas-microsoft-com:office:office" xmlns:r="http://schemas.openxmlformats.org/officeDocument/2006/relationships" xmlns:m="http://schemas.openxmlformats.org/officeDocument/2006/math" xmlns:v="urn:schemas-microsoft-com:vml" xmlns:wp="http://schemas.openxmlformats.org/drawingml/2006/wordprocessingDrawing" xmlns:w10="urn:schemas-microsoft-com:office:word" xmlns:w="http://schemas.openxmlformats.org/wordprocessingml/2006/main" xmlns:wne="http://schemas.microsoft.com/office/word/2006/wordml">
   <w:endnote w:type="separator" w:id="-1">
     <w:p>
       <w:pPr>
@@ -1617,7 +1984,7 @@
 </file>
 
 <file path=word/footnotes.xml><?xml version="1.0" encoding="utf-8"?>
-<w:footnotes xmlns:wpc="http://schemas.microsoft.com/office/word/2010/wordprocessingCanvas" xmlns:mc="http://schemas.openxmlformats.org/markup-compatibility/2006" xmlns:o="urn:schemas-microsoft-com:office:office" xmlns:r="http://schemas.openxmlformats.org/officeDocument/2006/relationships" xmlns:m="http://schemas.openxmlformats.org/officeDocument/2006/math" xmlns:v="urn:schemas-microsoft-com:vml" xmlns:wp14="http://schemas.microsoft.com/office/word/2010/wordprocessingDrawing" xmlns:wp="http://schemas.openxmlformats.org/drawingml/2006/wordprocessingDrawing" xmlns:w10="urn:schemas-microsoft-com:office:word" xmlns:w="http://schemas.openxmlformats.org/wordprocessingml/2006/main" xmlns:w14="http://schemas.microsoft.com/office/word/2010/wordml" xmlns:wpg="http://schemas.microsoft.com/office/word/2010/wordprocessingGroup" xmlns:wpi="http://schemas.microsoft.com/office/word/2010/wordprocessingInk" xmlns:wne="http://schemas.microsoft.com/office/word/2006/wordml" xmlns:wps="http://schemas.microsoft.com/office/word/2010/wordprocessingShape" mc:Ignorable="w14 wp14">
+<w:footnotes xmlns:ve="http://schemas.openxmlformats.org/markup-compatibility/2006" xmlns:o="urn:schemas-microsoft-com:office:office" xmlns:r="http://schemas.openxmlformats.org/officeDocument/2006/relationships" xmlns:m="http://schemas.openxmlformats.org/officeDocument/2006/math" xmlns:v="urn:schemas-microsoft-com:vml" xmlns:wp="http://schemas.openxmlformats.org/drawingml/2006/wordprocessingDrawing" xmlns:w10="urn:schemas-microsoft-com:office:word" xmlns:w="http://schemas.openxmlformats.org/wordprocessingml/2006/main" xmlns:wne="http://schemas.microsoft.com/office/word/2006/wordml">
   <w:footnote w:type="separator" w:id="-1">
     <w:p>
       <w:pPr>
@@ -1642,14 +2009,19 @@
 </file>
 
 <file path=word/header1.xml><?xml version="1.0" encoding="utf-8"?>
-<w:hdr xmlns:wpc="http://schemas.microsoft.com/office/word/2010/wordprocessingCanvas" xmlns:mc="http://schemas.openxmlformats.org/markup-compatibility/2006" xmlns:o="urn:schemas-microsoft-com:office:office" xmlns:r="http://schemas.openxmlformats.org/officeDocument/2006/relationships" xmlns:m="http://schemas.openxmlformats.org/officeDocument/2006/math" xmlns:v="urn:schemas-microsoft-com:vml" xmlns:wp14="http://schemas.microsoft.com/office/word/2010/wordprocessingDrawing" xmlns:wp="http://schemas.openxmlformats.org/drawingml/2006/wordprocessingDrawing" xmlns:w10="urn:schemas-microsoft-com:office:word" xmlns:w="http://schemas.openxmlformats.org/wordprocessingml/2006/main" xmlns:w14="http://schemas.microsoft.com/office/word/2010/wordml" xmlns:wpg="http://schemas.microsoft.com/office/word/2010/wordprocessingGroup" xmlns:wpi="http://schemas.microsoft.com/office/word/2010/wordprocessingInk" xmlns:wne="http://schemas.microsoft.com/office/word/2006/wordml" xmlns:wps="http://schemas.microsoft.com/office/word/2010/wordprocessingShape" mc:Ignorable="w14 wp14">
+<w:hdr xmlns:ve="http://schemas.openxmlformats.org/markup-compatibility/2006" xmlns:o="urn:schemas-microsoft-com:office:office" xmlns:r="http://schemas.openxmlformats.org/officeDocument/2006/relationships" xmlns:m="http://schemas.openxmlformats.org/officeDocument/2006/math" xmlns:v="urn:schemas-microsoft-com:vml" xmlns:wp="http://schemas.openxmlformats.org/drawingml/2006/wordprocessingDrawing" xmlns:w10="urn:schemas-microsoft-com:office:word" xmlns:w="http://schemas.openxmlformats.org/wordprocessingml/2006/main" xmlns:wne="http://schemas.microsoft.com/office/word/2006/wordml">
   <w:p>
     <w:pPr>
       <w:pStyle w:val="Header"/>
     </w:pPr>
     <w:r>
-      <w:t>Edward Venator</w:t>
+      <w:t xml:space="preserve">Edward </w:t>
     </w:r>
+    <w:proofErr w:type="spellStart"/>
+    <w:r>
+      <w:t>Venator</w:t>
+    </w:r>
+    <w:proofErr w:type="spellEnd"/>
     <w:r>
       <w:tab/>
       <w:t>EECS 484</w:t>
@@ -1685,7 +2057,7 @@
 </file>
 
 <file path=word/styles.xml><?xml version="1.0" encoding="utf-8"?>
-<w:styles xmlns:mc="http://schemas.openxmlformats.org/markup-compatibility/2006" xmlns:r="http://schemas.openxmlformats.org/officeDocument/2006/relationships" xmlns:w="http://schemas.openxmlformats.org/wordprocessingml/2006/main" xmlns:w14="http://schemas.microsoft.com/office/word/2010/wordml" mc:Ignorable="w14">
+<w:styles xmlns:r="http://schemas.openxmlformats.org/officeDocument/2006/relationships" xmlns:w="http://schemas.openxmlformats.org/wordprocessingml/2006/main">
   <w:docDefaults>
     <w:rPrDefault>
       <w:rPr>
@@ -1843,6 +2215,7 @@
   <w:style w:type="paragraph" w:default="1" w:styleId="Normal">
     <w:name w:val="Normal"/>
     <w:qFormat/>
+    <w:rsid w:val="00FA7DF8"/>
   </w:style>
   <w:style w:type="paragraph" w:styleId="Heading1">
     <w:name w:val="heading 1"/>
@@ -1902,6 +2275,7 @@
     <w:uiPriority w:val="99"/>
     <w:semiHidden/>
     <w:unhideWhenUsed/>
+    <w:qFormat/>
     <w:tblPr>
       <w:tblInd w:w="0" w:type="dxa"/>
       <w:tblCellMar>

</xml_diff>